<commit_message>
Underway: Conversion to a command. This is a checkpoint.
</commit_message>
<xml_diff>
--- a/files/custom-reference.docx
+++ b/files/custom-reference.docx
@@ -1,6 +1,6 @@
 
 <file path=word/document.xml><?xml version="1.0" encoding="utf-8"?>
-<w:document xmlns:wpc="http://schemas.microsoft.com/office/word/2010/wordprocessingCanvas" xmlns:mo="http://schemas.microsoft.com/office/mac/office/2008/main" xmlns:mc="http://schemas.openxmlformats.org/markup-compatibility/2006" xmlns:mv="urn:schemas-microsoft-com:mac:vml" xmlns:o="urn:schemas-microsoft-com:office:office" xmlns:r="http://schemas.openxmlformats.org/officeDocument/2006/relationships" xmlns:m="http://schemas.openxmlformats.org/officeDocument/2006/math" xmlns:v="urn:schemas-microsoft-com:vml" xmlns:wp14="http://schemas.microsoft.com/office/word/2010/wordprocessingDrawing" xmlns:wp="http://schemas.openxmlformats.org/drawingml/2006/wordprocessingDrawing" xmlns:w10="urn:schemas-microsoft-com:office:word" xmlns:w="http://schemas.openxmlformats.org/wordprocessingml/2006/main" xmlns:w14="http://schemas.microsoft.com/office/word/2010/wordml" xmlns:w15="http://schemas.microsoft.com/office/word/2012/wordml" xmlns:wpg="http://schemas.microsoft.com/office/word/2010/wordprocessingGroup" xmlns:wpi="http://schemas.microsoft.com/office/word/2010/wordprocessingInk" xmlns:wne="http://schemas.microsoft.com/office/word/2006/wordml" xmlns:wps="http://schemas.microsoft.com/office/word/2010/wordprocessingShape" mc:Ignorable="w14 w15 wp14">
+<w:document xmlns:wpc="http://schemas.microsoft.com/office/word/2010/wordprocessingCanvas" xmlns:cx="http://schemas.microsoft.com/office/drawing/2014/chartex" xmlns:cx1="http://schemas.microsoft.com/office/drawing/2015/9/8/chartex" xmlns:cx2="http://schemas.microsoft.com/office/drawing/2015/10/21/chartex" xmlns:cx3="http://schemas.microsoft.com/office/drawing/2016/5/9/chartex" xmlns:cx4="http://schemas.microsoft.com/office/drawing/2016/5/10/chartex" xmlns:cx5="http://schemas.microsoft.com/office/drawing/2016/5/11/chartex" xmlns:cx6="http://schemas.microsoft.com/office/drawing/2016/5/12/chartex" xmlns:cx7="http://schemas.microsoft.com/office/drawing/2016/5/13/chartex" xmlns:cx8="http://schemas.microsoft.com/office/drawing/2016/5/14/chartex" xmlns:mc="http://schemas.openxmlformats.org/markup-compatibility/2006" xmlns:aink="http://schemas.microsoft.com/office/drawing/2016/ink" xmlns:am3d="http://schemas.microsoft.com/office/drawing/2017/model3d" xmlns:o="urn:schemas-microsoft-com:office:office" xmlns:oel="http://schemas.microsoft.com/office/2019/extlst" xmlns:r="http://schemas.openxmlformats.org/officeDocument/2006/relationships" xmlns:m="http://schemas.openxmlformats.org/officeDocument/2006/math" xmlns:v="urn:schemas-microsoft-com:vml" xmlns:wp14="http://schemas.microsoft.com/office/word/2010/wordprocessingDrawing" xmlns:wp="http://schemas.openxmlformats.org/drawingml/2006/wordprocessingDrawing" xmlns:w10="urn:schemas-microsoft-com:office:word" xmlns:w="http://schemas.openxmlformats.org/wordprocessingml/2006/main" xmlns:w14="http://schemas.microsoft.com/office/word/2010/wordml" xmlns:w15="http://schemas.microsoft.com/office/word/2012/wordml" xmlns:w16cex="http://schemas.microsoft.com/office/word/2018/wordml/cex" xmlns:w16cid="http://schemas.microsoft.com/office/word/2016/wordml/cid" xmlns:w16="http://schemas.microsoft.com/office/word/2018/wordml" xmlns:w16sdtdh="http://schemas.microsoft.com/office/word/2020/wordml/sdtdatahash" xmlns:w16se="http://schemas.microsoft.com/office/word/2015/wordml/symex" xmlns:wpg="http://schemas.microsoft.com/office/word/2010/wordprocessingGroup" xmlns:wpi="http://schemas.microsoft.com/office/word/2010/wordprocessingInk" xmlns:wne="http://schemas.microsoft.com/office/word/2006/wordml" xmlns:wps="http://schemas.microsoft.com/office/word/2010/wordprocessingShape" mc:Ignorable="w14 w15 w16se w16cid w16 w16cex w16sdtdh wp14">
   <w:body>
     <w:p>
       <w:r>
@@ -31,20 +31,22 @@
     <w:p>
       <w:pPr>
         <w:pStyle w:val="JustifyLeft"/>
-      </w:pPr>
+        <w:jc w:val="right"/>
+      </w:pPr>
+      <w:r>
+        <w:t>Custom</w:t>
+      </w:r>
+      <w:r>
+        <w:t xml:space="preserve"> </w:t>
+      </w:r>
+      <w:r>
+        <w:t xml:space="preserve">Style: </w:t>
+      </w:r>
       <w:proofErr w:type="spellStart"/>
       <w:r>
-        <w:t>CustomStyle</w:t>
+        <w:t>JustifyRight</w:t>
       </w:r>
       <w:proofErr w:type="spellEnd"/>
-      <w:r>
-        <w:t>: JustifyR</w:t>
-      </w:r>
-      <w:bookmarkStart w:id="0" w:name="_GoBack"/>
-      <w:bookmarkEnd w:id="0"/>
-      <w:r>
-        <w:t>ight</w:t>
-      </w:r>
     </w:p>
     <w:p>
       <w:pPr>
@@ -71,7 +73,7 @@
 </file>
 
 <file path=word/endnotes.xml><?xml version="1.0" encoding="utf-8"?>
-<w:endnotes xmlns:wpc="http://schemas.microsoft.com/office/word/2010/wordprocessingCanvas" xmlns:mo="http://schemas.microsoft.com/office/mac/office/2008/main" xmlns:mc="http://schemas.openxmlformats.org/markup-compatibility/2006" xmlns:mv="urn:schemas-microsoft-com:mac:vml" xmlns:o="urn:schemas-microsoft-com:office:office" xmlns:r="http://schemas.openxmlformats.org/officeDocument/2006/relationships" xmlns:m="http://schemas.openxmlformats.org/officeDocument/2006/math" xmlns:v="urn:schemas-microsoft-com:vml" xmlns:wp14="http://schemas.microsoft.com/office/word/2010/wordprocessingDrawing" xmlns:wp="http://schemas.openxmlformats.org/drawingml/2006/wordprocessingDrawing" xmlns:w10="urn:schemas-microsoft-com:office:word" xmlns:w="http://schemas.openxmlformats.org/wordprocessingml/2006/main" xmlns:w14="http://schemas.microsoft.com/office/word/2010/wordml" xmlns:w15="http://schemas.microsoft.com/office/word/2012/wordml" xmlns:wpg="http://schemas.microsoft.com/office/word/2010/wordprocessingGroup" xmlns:wpi="http://schemas.microsoft.com/office/word/2010/wordprocessingInk" xmlns:wne="http://schemas.microsoft.com/office/word/2006/wordml" xmlns:wps="http://schemas.microsoft.com/office/word/2010/wordprocessingShape" mc:Ignorable="w14 w15 wp14">
+<w:endnotes xmlns:wpc="http://schemas.microsoft.com/office/word/2010/wordprocessingCanvas" xmlns:cx="http://schemas.microsoft.com/office/drawing/2014/chartex" xmlns:cx1="http://schemas.microsoft.com/office/drawing/2015/9/8/chartex" xmlns:cx2="http://schemas.microsoft.com/office/drawing/2015/10/21/chartex" xmlns:cx3="http://schemas.microsoft.com/office/drawing/2016/5/9/chartex" xmlns:cx4="http://schemas.microsoft.com/office/drawing/2016/5/10/chartex" xmlns:cx5="http://schemas.microsoft.com/office/drawing/2016/5/11/chartex" xmlns:cx6="http://schemas.microsoft.com/office/drawing/2016/5/12/chartex" xmlns:cx7="http://schemas.microsoft.com/office/drawing/2016/5/13/chartex" xmlns:cx8="http://schemas.microsoft.com/office/drawing/2016/5/14/chartex" xmlns:mc="http://schemas.openxmlformats.org/markup-compatibility/2006" xmlns:aink="http://schemas.microsoft.com/office/drawing/2016/ink" xmlns:am3d="http://schemas.microsoft.com/office/drawing/2017/model3d" xmlns:o="urn:schemas-microsoft-com:office:office" xmlns:oel="http://schemas.microsoft.com/office/2019/extlst" xmlns:r="http://schemas.openxmlformats.org/officeDocument/2006/relationships" xmlns:m="http://schemas.openxmlformats.org/officeDocument/2006/math" xmlns:v="urn:schemas-microsoft-com:vml" xmlns:wp14="http://schemas.microsoft.com/office/word/2010/wordprocessingDrawing" xmlns:wp="http://schemas.openxmlformats.org/drawingml/2006/wordprocessingDrawing" xmlns:w10="urn:schemas-microsoft-com:office:word" xmlns:w="http://schemas.openxmlformats.org/wordprocessingml/2006/main" xmlns:w14="http://schemas.microsoft.com/office/word/2010/wordml" xmlns:w15="http://schemas.microsoft.com/office/word/2012/wordml" xmlns:w16cex="http://schemas.microsoft.com/office/word/2018/wordml/cex" xmlns:w16cid="http://schemas.microsoft.com/office/word/2016/wordml/cid" xmlns:w16="http://schemas.microsoft.com/office/word/2018/wordml" xmlns:w16sdtdh="http://schemas.microsoft.com/office/word/2020/wordml/sdtdatahash" xmlns:w16se="http://schemas.microsoft.com/office/word/2015/wordml/symex" xmlns:wpg="http://schemas.microsoft.com/office/word/2010/wordprocessingGroup" xmlns:wpi="http://schemas.microsoft.com/office/word/2010/wordprocessingInk" xmlns:wne="http://schemas.microsoft.com/office/word/2006/wordml" xmlns:wps="http://schemas.microsoft.com/office/word/2010/wordprocessingShape" mc:Ignorable="w14 w15 w16se w16cid w16 w16cex w16sdtdh wp14">
   <w:endnote w:type="separator" w:id="-1">
     <w:p>
       <w:pPr>
@@ -96,7 +98,7 @@
 </file>
 
 <file path=word/footnotes.xml><?xml version="1.0" encoding="utf-8"?>
-<w:footnotes xmlns:wpc="http://schemas.microsoft.com/office/word/2010/wordprocessingCanvas" xmlns:mo="http://schemas.microsoft.com/office/mac/office/2008/main" xmlns:mc="http://schemas.openxmlformats.org/markup-compatibility/2006" xmlns:mv="urn:schemas-microsoft-com:mac:vml" xmlns:o="urn:schemas-microsoft-com:office:office" xmlns:r="http://schemas.openxmlformats.org/officeDocument/2006/relationships" xmlns:m="http://schemas.openxmlformats.org/officeDocument/2006/math" xmlns:v="urn:schemas-microsoft-com:vml" xmlns:wp14="http://schemas.microsoft.com/office/word/2010/wordprocessingDrawing" xmlns:wp="http://schemas.openxmlformats.org/drawingml/2006/wordprocessingDrawing" xmlns:w10="urn:schemas-microsoft-com:office:word" xmlns:w="http://schemas.openxmlformats.org/wordprocessingml/2006/main" xmlns:w14="http://schemas.microsoft.com/office/word/2010/wordml" xmlns:w15="http://schemas.microsoft.com/office/word/2012/wordml" xmlns:wpg="http://schemas.microsoft.com/office/word/2010/wordprocessingGroup" xmlns:wpi="http://schemas.microsoft.com/office/word/2010/wordprocessingInk" xmlns:wne="http://schemas.microsoft.com/office/word/2006/wordml" xmlns:wps="http://schemas.microsoft.com/office/word/2010/wordprocessingShape" mc:Ignorable="w14 w15 wp14">
+<w:footnotes xmlns:wpc="http://schemas.microsoft.com/office/word/2010/wordprocessingCanvas" xmlns:cx="http://schemas.microsoft.com/office/drawing/2014/chartex" xmlns:cx1="http://schemas.microsoft.com/office/drawing/2015/9/8/chartex" xmlns:cx2="http://schemas.microsoft.com/office/drawing/2015/10/21/chartex" xmlns:cx3="http://schemas.microsoft.com/office/drawing/2016/5/9/chartex" xmlns:cx4="http://schemas.microsoft.com/office/drawing/2016/5/10/chartex" xmlns:cx5="http://schemas.microsoft.com/office/drawing/2016/5/11/chartex" xmlns:cx6="http://schemas.microsoft.com/office/drawing/2016/5/12/chartex" xmlns:cx7="http://schemas.microsoft.com/office/drawing/2016/5/13/chartex" xmlns:cx8="http://schemas.microsoft.com/office/drawing/2016/5/14/chartex" xmlns:mc="http://schemas.openxmlformats.org/markup-compatibility/2006" xmlns:aink="http://schemas.microsoft.com/office/drawing/2016/ink" xmlns:am3d="http://schemas.microsoft.com/office/drawing/2017/model3d" xmlns:o="urn:schemas-microsoft-com:office:office" xmlns:oel="http://schemas.microsoft.com/office/2019/extlst" xmlns:r="http://schemas.openxmlformats.org/officeDocument/2006/relationships" xmlns:m="http://schemas.openxmlformats.org/officeDocument/2006/math" xmlns:v="urn:schemas-microsoft-com:vml" xmlns:wp14="http://schemas.microsoft.com/office/word/2010/wordprocessingDrawing" xmlns:wp="http://schemas.openxmlformats.org/drawingml/2006/wordprocessingDrawing" xmlns:w10="urn:schemas-microsoft-com:office:word" xmlns:w="http://schemas.openxmlformats.org/wordprocessingml/2006/main" xmlns:w14="http://schemas.microsoft.com/office/word/2010/wordml" xmlns:w15="http://schemas.microsoft.com/office/word/2012/wordml" xmlns:w16cex="http://schemas.microsoft.com/office/word/2018/wordml/cex" xmlns:w16cid="http://schemas.microsoft.com/office/word/2016/wordml/cid" xmlns:w16="http://schemas.microsoft.com/office/word/2018/wordml" xmlns:w16sdtdh="http://schemas.microsoft.com/office/word/2020/wordml/sdtdatahash" xmlns:w16se="http://schemas.microsoft.com/office/word/2015/wordml/symex" xmlns:wpg="http://schemas.microsoft.com/office/word/2010/wordprocessingGroup" xmlns:wpi="http://schemas.microsoft.com/office/word/2010/wordprocessingInk" xmlns:wne="http://schemas.microsoft.com/office/word/2006/wordml" xmlns:wps="http://schemas.microsoft.com/office/word/2010/wordprocessingShape" mc:Ignorable="w14 w15 w16se w16cid w16 w16cex w16sdtdh wp14">
   <w:footnote w:type="separator" w:id="-1">
     <w:p>
       <w:r>
@@ -115,8 +117,8 @@
 </file>
 
 <file path=word/numbering.xml><?xml version="1.0" encoding="utf-8"?>
-<w:numbering xmlns:wpc="http://schemas.microsoft.com/office/word/2010/wordprocessingCanvas" xmlns:mo="http://schemas.microsoft.com/office/mac/office/2008/main" xmlns:mc="http://schemas.openxmlformats.org/markup-compatibility/2006" xmlns:mv="urn:schemas-microsoft-com:mac:vml" xmlns:o="urn:schemas-microsoft-com:office:office" xmlns:r="http://schemas.openxmlformats.org/officeDocument/2006/relationships" xmlns:m="http://schemas.openxmlformats.org/officeDocument/2006/math" xmlns:v="urn:schemas-microsoft-com:vml" xmlns:wp14="http://schemas.microsoft.com/office/word/2010/wordprocessingDrawing" xmlns:wp="http://schemas.openxmlformats.org/drawingml/2006/wordprocessingDrawing" xmlns:w10="urn:schemas-microsoft-com:office:word" xmlns:w="http://schemas.openxmlformats.org/wordprocessingml/2006/main" xmlns:w14="http://schemas.microsoft.com/office/word/2010/wordml" xmlns:w15="http://schemas.microsoft.com/office/word/2012/wordml" xmlns:wpg="http://schemas.microsoft.com/office/word/2010/wordprocessingGroup" xmlns:wpi="http://schemas.microsoft.com/office/word/2010/wordprocessingInk" xmlns:wne="http://schemas.microsoft.com/office/word/2006/wordml" xmlns:wps="http://schemas.microsoft.com/office/word/2010/wordprocessingShape" mc:Ignorable="w14 w15 wp14">
-  <w:abstractNum w:abstractNumId="0">
+<w:numbering xmlns:wpc="http://schemas.microsoft.com/office/word/2010/wordprocessingCanvas" xmlns:cx="http://schemas.microsoft.com/office/drawing/2014/chartex" xmlns:cx1="http://schemas.microsoft.com/office/drawing/2015/9/8/chartex" xmlns:cx2="http://schemas.microsoft.com/office/drawing/2015/10/21/chartex" xmlns:cx3="http://schemas.microsoft.com/office/drawing/2016/5/9/chartex" xmlns:cx4="http://schemas.microsoft.com/office/drawing/2016/5/10/chartex" xmlns:cx5="http://schemas.microsoft.com/office/drawing/2016/5/11/chartex" xmlns:cx6="http://schemas.microsoft.com/office/drawing/2016/5/12/chartex" xmlns:cx7="http://schemas.microsoft.com/office/drawing/2016/5/13/chartex" xmlns:cx8="http://schemas.microsoft.com/office/drawing/2016/5/14/chartex" xmlns:mc="http://schemas.openxmlformats.org/markup-compatibility/2006" xmlns:aink="http://schemas.microsoft.com/office/drawing/2016/ink" xmlns:am3d="http://schemas.microsoft.com/office/drawing/2017/model3d" xmlns:o="urn:schemas-microsoft-com:office:office" xmlns:oel="http://schemas.microsoft.com/office/2019/extlst" xmlns:r="http://schemas.openxmlformats.org/officeDocument/2006/relationships" xmlns:m="http://schemas.openxmlformats.org/officeDocument/2006/math" xmlns:v="urn:schemas-microsoft-com:vml" xmlns:wp14="http://schemas.microsoft.com/office/word/2010/wordprocessingDrawing" xmlns:wp="http://schemas.openxmlformats.org/drawingml/2006/wordprocessingDrawing" xmlns:w10="urn:schemas-microsoft-com:office:word" xmlns:w="http://schemas.openxmlformats.org/wordprocessingml/2006/main" xmlns:w14="http://schemas.microsoft.com/office/word/2010/wordml" xmlns:w15="http://schemas.microsoft.com/office/word/2012/wordml" xmlns:w16cex="http://schemas.microsoft.com/office/word/2018/wordml/cex" xmlns:w16cid="http://schemas.microsoft.com/office/word/2016/wordml/cid" xmlns:w16="http://schemas.microsoft.com/office/word/2018/wordml" xmlns:w16sdtdh="http://schemas.microsoft.com/office/word/2020/wordml/sdtdatahash" xmlns:w16se="http://schemas.microsoft.com/office/word/2015/wordml/symex" xmlns:wpg="http://schemas.microsoft.com/office/word/2010/wordprocessingGroup" xmlns:wpi="http://schemas.microsoft.com/office/word/2010/wordprocessingInk" xmlns:wne="http://schemas.microsoft.com/office/word/2006/wordml" xmlns:wps="http://schemas.microsoft.com/office/word/2010/wordprocessingShape" mc:Ignorable="w14 w15 w16se w16cid w16 w16cex w16sdtdh wp14">
+  <w:abstractNum w:abstractNumId="0" w15:restartNumberingAfterBreak="0">
     <w:nsid w:val="E17F69BA"/>
     <w:multiLevelType w:val="multilevel"/>
     <w:tmpl w:val="992CBF1A"/>
@@ -208,7 +210,7 @@
       <w:lvlJc w:val="left"/>
     </w:lvl>
   </w:abstractNum>
-  <w:abstractNum w:abstractNumId="1">
+  <w:abstractNum w:abstractNumId="1" w15:restartNumberingAfterBreak="0">
     <w:nsid w:val="FFFFFF1D"/>
     <w:multiLevelType w:val="multilevel"/>
     <w:tmpl w:val="493A8E52"/>
@@ -348,7 +350,7 @@
       </w:rPr>
     </w:lvl>
   </w:abstractNum>
-  <w:abstractNum w:abstractNumId="2">
+  <w:abstractNum w:abstractNumId="2" w15:restartNumberingAfterBreak="0">
     <w:nsid w:val="FFFFFF7C"/>
     <w:multiLevelType w:val="singleLevel"/>
     <w:tmpl w:val="7F8EF01C"/>
@@ -365,7 +367,7 @@
       </w:pPr>
     </w:lvl>
   </w:abstractNum>
-  <w:abstractNum w:abstractNumId="3">
+  <w:abstractNum w:abstractNumId="3" w15:restartNumberingAfterBreak="0">
     <w:nsid w:val="FFFFFF7D"/>
     <w:multiLevelType w:val="singleLevel"/>
     <w:tmpl w:val="E42E5374"/>
@@ -382,7 +384,7 @@
       </w:pPr>
     </w:lvl>
   </w:abstractNum>
-  <w:abstractNum w:abstractNumId="4">
+  <w:abstractNum w:abstractNumId="4" w15:restartNumberingAfterBreak="0">
     <w:nsid w:val="FFFFFF7E"/>
     <w:multiLevelType w:val="singleLevel"/>
     <w:tmpl w:val="EBA01C9C"/>
@@ -399,7 +401,7 @@
       </w:pPr>
     </w:lvl>
   </w:abstractNum>
-  <w:abstractNum w:abstractNumId="5">
+  <w:abstractNum w:abstractNumId="5" w15:restartNumberingAfterBreak="0">
     <w:nsid w:val="FFFFFF7F"/>
     <w:multiLevelType w:val="singleLevel"/>
     <w:tmpl w:val="138E6B20"/>
@@ -416,7 +418,7 @@
       </w:pPr>
     </w:lvl>
   </w:abstractNum>
-  <w:abstractNum w:abstractNumId="6">
+  <w:abstractNum w:abstractNumId="6" w15:restartNumberingAfterBreak="0">
     <w:nsid w:val="FFFFFF80"/>
     <w:multiLevelType w:val="singleLevel"/>
     <w:tmpl w:val="6CB83230"/>
@@ -436,7 +438,7 @@
       </w:rPr>
     </w:lvl>
   </w:abstractNum>
-  <w:abstractNum w:abstractNumId="7">
+  <w:abstractNum w:abstractNumId="7" w15:restartNumberingAfterBreak="0">
     <w:nsid w:val="FFFFFF81"/>
     <w:multiLevelType w:val="singleLevel"/>
     <w:tmpl w:val="AEDCC12E"/>
@@ -456,7 +458,7 @@
       </w:rPr>
     </w:lvl>
   </w:abstractNum>
-  <w:abstractNum w:abstractNumId="8">
+  <w:abstractNum w:abstractNumId="8" w15:restartNumberingAfterBreak="0">
     <w:nsid w:val="FFFFFF82"/>
     <w:multiLevelType w:val="singleLevel"/>
     <w:tmpl w:val="8320042A"/>
@@ -476,7 +478,7 @@
       </w:rPr>
     </w:lvl>
   </w:abstractNum>
-  <w:abstractNum w:abstractNumId="9">
+  <w:abstractNum w:abstractNumId="9" w15:restartNumberingAfterBreak="0">
     <w:nsid w:val="FFFFFF83"/>
     <w:multiLevelType w:val="singleLevel"/>
     <w:tmpl w:val="19E26E86"/>
@@ -496,7 +498,7 @@
       </w:rPr>
     </w:lvl>
   </w:abstractNum>
-  <w:abstractNum w:abstractNumId="10">
+  <w:abstractNum w:abstractNumId="10" w15:restartNumberingAfterBreak="0">
     <w:nsid w:val="FFFFFF88"/>
     <w:multiLevelType w:val="singleLevel"/>
     <w:tmpl w:val="3AFAE450"/>
@@ -513,7 +515,7 @@
       </w:pPr>
     </w:lvl>
   </w:abstractNum>
-  <w:abstractNum w:abstractNumId="11">
+  <w:abstractNum w:abstractNumId="11" w15:restartNumberingAfterBreak="0">
     <w:nsid w:val="FFFFFF89"/>
     <w:multiLevelType w:val="singleLevel"/>
     <w:tmpl w:val="72AC929C"/>
@@ -533,47 +535,47 @@
       </w:rPr>
     </w:lvl>
   </w:abstractNum>
-  <w:num w:numId="1">
+  <w:num w:numId="1" w16cid:durableId="1001394642">
     <w:abstractNumId w:val="0"/>
   </w:num>
-  <w:num w:numId="2">
+  <w:num w:numId="2" w16cid:durableId="430472733">
     <w:abstractNumId w:val="1"/>
   </w:num>
-  <w:num w:numId="3">
+  <w:num w:numId="3" w16cid:durableId="1215313456">
     <w:abstractNumId w:val="2"/>
   </w:num>
-  <w:num w:numId="4">
+  <w:num w:numId="4" w16cid:durableId="168446831">
     <w:abstractNumId w:val="3"/>
   </w:num>
-  <w:num w:numId="5">
+  <w:num w:numId="5" w16cid:durableId="1915697535">
     <w:abstractNumId w:val="4"/>
   </w:num>
-  <w:num w:numId="6">
+  <w:num w:numId="6" w16cid:durableId="374357806">
     <w:abstractNumId w:val="5"/>
   </w:num>
-  <w:num w:numId="7">
+  <w:num w:numId="7" w16cid:durableId="1788312088">
     <w:abstractNumId w:val="10"/>
   </w:num>
-  <w:num w:numId="8">
+  <w:num w:numId="8" w16cid:durableId="667949631">
     <w:abstractNumId w:val="6"/>
   </w:num>
-  <w:num w:numId="9">
+  <w:num w:numId="9" w16cid:durableId="1205484064">
     <w:abstractNumId w:val="7"/>
   </w:num>
-  <w:num w:numId="10">
+  <w:num w:numId="10" w16cid:durableId="1825469534">
     <w:abstractNumId w:val="8"/>
   </w:num>
-  <w:num w:numId="11">
+  <w:num w:numId="11" w16cid:durableId="1051155919">
     <w:abstractNumId w:val="9"/>
   </w:num>
-  <w:num w:numId="12">
+  <w:num w:numId="12" w16cid:durableId="817192340">
     <w:abstractNumId w:val="11"/>
   </w:num>
 </w:numbering>
 </file>
 
 <file path=word/styles.xml><?xml version="1.0" encoding="utf-8"?>
-<w:styles xmlns:mc="http://schemas.openxmlformats.org/markup-compatibility/2006" xmlns:r="http://schemas.openxmlformats.org/officeDocument/2006/relationships" xmlns:w="http://schemas.openxmlformats.org/wordprocessingml/2006/main" xmlns:w14="http://schemas.microsoft.com/office/word/2010/wordml" xmlns:w15="http://schemas.microsoft.com/office/word/2012/wordml" mc:Ignorable="w14 w15">
+<w:styles xmlns:mc="http://schemas.openxmlformats.org/markup-compatibility/2006" xmlns:r="http://schemas.openxmlformats.org/officeDocument/2006/relationships" xmlns:w="http://schemas.openxmlformats.org/wordprocessingml/2006/main" xmlns:w14="http://schemas.microsoft.com/office/word/2010/wordml" xmlns:w15="http://schemas.microsoft.com/office/word/2012/wordml" xmlns:w16cex="http://schemas.microsoft.com/office/word/2018/wordml/cex" xmlns:w16cid="http://schemas.microsoft.com/office/word/2016/wordml/cid" xmlns:w16="http://schemas.microsoft.com/office/word/2018/wordml" xmlns:w16sdtdh="http://schemas.microsoft.com/office/word/2020/wordml/sdtdatahash" xmlns:w16se="http://schemas.microsoft.com/office/word/2015/wordml/symex" mc:Ignorable="w14 w15 w16se w16cid w16 w16cex w16sdtdh">
   <w:docDefaults>
     <w:rPrDefault>
       <w:rPr>
@@ -589,7 +591,7 @@
       </w:pPr>
     </w:pPrDefault>
   </w:docDefaults>
-  <w:latentStyles w:defLockedState="0" w:defUIPriority="0" w:defSemiHidden="0" w:defUnhideWhenUsed="0" w:defQFormat="0" w:count="382">
+  <w:latentStyles w:defLockedState="0" w:defUIPriority="0" w:defSemiHidden="0" w:defUnhideWhenUsed="0" w:defQFormat="0" w:count="376">
     <w:lsdException w:name="heading 8" w:semiHidden="1" w:unhideWhenUsed="1"/>
     <w:lsdException w:name="index 5" w:semiHidden="1" w:unhideWhenUsed="1"/>
     <w:lsdException w:name="index 6" w:semiHidden="1" w:unhideWhenUsed="1"/>
@@ -713,21 +715,19 @@
     <w:lsdException w:name="Table Web 3" w:semiHidden="1" w:unhideWhenUsed="1"/>
     <w:lsdException w:name="Balloon Text" w:semiHidden="1" w:unhideWhenUsed="1"/>
     <w:lsdException w:name="Table Theme" w:semiHidden="1" w:unhideWhenUsed="1"/>
-    <w:lsdException w:name="Note Level 1" w:semiHidden="1" w:unhideWhenUsed="1"/>
-    <w:lsdException w:name="Note Level 2" w:semiHidden="1" w:unhideWhenUsed="1"/>
-    <w:lsdException w:name="Note Level 3" w:semiHidden="1" w:unhideWhenUsed="1"/>
-    <w:lsdException w:name="Note Level 4" w:semiHidden="1" w:unhideWhenUsed="1"/>
-    <w:lsdException w:name="Note Level 5" w:semiHidden="1" w:unhideWhenUsed="1"/>
-    <w:lsdException w:name="Note Level 6" w:semiHidden="1" w:unhideWhenUsed="1"/>
-    <w:lsdException w:name="Note Level 7" w:semiHidden="1" w:unhideWhenUsed="1"/>
-    <w:lsdException w:name="Note Level 8" w:semiHidden="1" w:unhideWhenUsed="1"/>
-    <w:lsdException w:name="Note Level 9" w:semiHidden="1" w:unhideWhenUsed="1"/>
     <w:lsdException w:name="Placeholder Text" w:semiHidden="1"/>
     <w:lsdException w:name="Light Shading"/>
     <w:lsdException w:name="Light List"/>
     <w:lsdException w:name="Light Grid"/>
     <w:lsdException w:name="Medium Shading 1"/>
     <w:lsdException w:name="Medium Shading 2"/>
+    <w:lsdException w:name="Medium List 1"/>
+    <w:lsdException w:name="Medium List 2"/>
+    <w:lsdException w:name="Medium Grid 1"/>
+    <w:lsdException w:name="Medium Grid 2"/>
+    <w:lsdException w:name="Medium Grid 3"/>
+    <w:lsdException w:name="Dark List"/>
+    <w:lsdException w:name="Colorful Shading"/>
     <w:lsdException w:name="Colorful List"/>
     <w:lsdException w:name="Colorful Grid"/>
     <w:lsdException w:name="Light Shading Accent 1"/>

</xml_diff>